<commit_message>
added comments for email classifiaction and catsdogs.py
</commit_message>
<xml_diff>
--- a/Franklin/Phase2_email/arun_comments_for_email_class.docx
+++ b/Franklin/Phase2_email/arun_comments_for_email_class.docx
@@ -1,6 +1,6 @@
 
 <file path=word/document.xml><?xml version="1.0" encoding="utf-8"?>
-<w:document xmlns:wpc="http://schemas.microsoft.com/office/word/2010/wordprocessingCanvas" xmlns:cx="http://schemas.microsoft.com/office/drawing/2014/chartex" xmlns:cx1="http://schemas.microsoft.com/office/drawing/2015/9/8/chartex" xmlns:cx2="http://schemas.microsoft.com/office/drawing/2015/10/21/chartex" xmlns:cx3="http://schemas.microsoft.com/office/drawing/2016/5/9/chartex" xmlns:cx4="http://schemas.microsoft.com/office/drawing/2016/5/10/chartex" xmlns:cx5="http://schemas.microsoft.com/office/drawing/2016/5/11/chartex" xmlns:cx6="http://schemas.microsoft.com/office/drawing/2016/5/12/chartex" xmlns:cx7="http://schemas.microsoft.com/office/drawing/2016/5/13/chartex" xmlns:cx8="http://schemas.microsoft.com/office/drawing/2016/5/14/chartex" xmlns:mc="http://schemas.openxmlformats.org/markup-compatibility/2006" xmlns:aink="http://schemas.microsoft.com/office/drawing/2016/ink" xmlns:am3d="http://schemas.microsoft.com/office/drawing/2017/model3d" xmlns:o="urn:schemas-microsoft-com:office:office" xmlns:r="http://schemas.openxmlformats.org/officeDocument/2006/relationships" xmlns:m="http://schemas.openxmlformats.org/officeDocument/2006/math" xmlns:v="urn:schemas-microsoft-com:vml" xmlns:wp14="http://schemas.microsoft.com/office/word/2010/wordprocessingDrawing" xmlns:wp="http://schemas.openxmlformats.org/drawingml/2006/wordprocessingDrawing" xmlns:w10="urn:schemas-microsoft-com:office:word" xmlns:w="http://schemas.openxmlformats.org/wordprocessingml/2006/main" xmlns:w14="http://schemas.microsoft.com/office/word/2010/wordml" xmlns:w15="http://schemas.microsoft.com/office/word/2012/wordml" xmlns:w16cid="http://schemas.microsoft.com/office/word/2016/wordml/cid" xmlns:w16se="http://schemas.microsoft.com/office/word/2015/wordml/symex" xmlns:wpg="http://schemas.microsoft.com/office/word/2010/wordprocessingGroup" xmlns:wpi="http://schemas.microsoft.com/office/word/2010/wordprocessingInk" xmlns:wne="http://schemas.microsoft.com/office/word/2006/wordml" xmlns:wps="http://schemas.microsoft.com/office/word/2010/wordprocessingShape" mc:Ignorable="w14 w15 w16se w16cid wp14">
+<w:document xmlns:wpc="http://schemas.microsoft.com/office/word/2010/wordprocessingCanvas" xmlns:cx="http://schemas.microsoft.com/office/drawing/2014/chartex" xmlns:cx1="http://schemas.microsoft.com/office/drawing/2015/9/8/chartex" xmlns:cx2="http://schemas.microsoft.com/office/drawing/2015/10/21/chartex" xmlns:cx3="http://schemas.microsoft.com/office/drawing/2016/5/9/chartex" xmlns:cx4="http://schemas.microsoft.com/office/drawing/2016/5/10/chartex" xmlns:cx5="http://schemas.microsoft.com/office/drawing/2016/5/11/chartex" xmlns:cx6="http://schemas.microsoft.com/office/drawing/2016/5/12/chartex" xmlns:cx7="http://schemas.microsoft.com/office/drawing/2016/5/13/chartex" xmlns:cx8="http://schemas.microsoft.com/office/drawing/2016/5/14/chartex" xmlns:mc="http://schemas.openxmlformats.org/markup-compatibility/2006" xmlns:aink="http://schemas.microsoft.com/office/drawing/2016/ink" xmlns:am3d="http://schemas.microsoft.com/office/drawing/2017/model3d" xmlns:o="urn:schemas-microsoft-com:office:office" xmlns:r="http://schemas.openxmlformats.org/officeDocument/2006/relationships" xmlns:m="http://schemas.openxmlformats.org/officeDocument/2006/math" xmlns:v="urn:schemas-microsoft-com:vml" xmlns:wp14="http://schemas.microsoft.com/office/word/2010/wordprocessingDrawing" xmlns:wp="http://schemas.openxmlformats.org/drawingml/2006/wordprocessingDrawing" xmlns:w10="urn:schemas-microsoft-com:office:word" xmlns:w="http://schemas.openxmlformats.org/wordprocessingml/2006/main" xmlns:w14="http://schemas.microsoft.com/office/word/2010/wordml" xmlns:w15="http://schemas.microsoft.com/office/word/2012/wordml" xmlns:w16cex="http://schemas.microsoft.com/office/word/2018/wordml/cex" xmlns:w16cid="http://schemas.microsoft.com/office/word/2016/wordml/cid" xmlns:w16="http://schemas.microsoft.com/office/word/2018/wordml" xmlns:w16se="http://schemas.microsoft.com/office/word/2015/wordml/symex" xmlns:wpg="http://schemas.microsoft.com/office/word/2010/wordprocessingGroup" xmlns:wpi="http://schemas.microsoft.com/office/word/2010/wordprocessingInk" xmlns:wne="http://schemas.microsoft.com/office/word/2006/wordml" xmlns:wps="http://schemas.microsoft.com/office/word/2010/wordprocessingShape" mc:Ignorable="w14 w15 w16se w16cid w16 w16cex wp14">
   <w:body>
     <w:p>
       <w:pPr>
@@ -45,21 +45,601 @@
     <w:p>
       <w:pPr>
         <w:rPr>
-          <w:sz w:val="32"/>
-          <w:szCs w:val="32"/>
-          <w:lang w:val="en-US"/>
-        </w:rPr>
-      </w:pPr>
-      <w:r>
-        <w:rPr>
-          <w:sz w:val="32"/>
-          <w:szCs w:val="32"/>
-          <w:lang w:val="en-US"/>
-        </w:rPr>
-        <w:t xml:space="preserve">You have attempted to use k-means clustering and PCA. As you are aware k-means clustering is an unsupervised algorithm, when you get two clusters you are not sure that the two clusters are hams or spams. It is good idea to consider various classifications algorithms that we had picked up like SVM and ensemble models. Please try them and provide revised code </w:t>
-      </w:r>
-      <w:bookmarkStart w:id="0" w:name="_GoBack"/>
-      <w:bookmarkEnd w:id="0"/>
+          <w:b/>
+          <w:bCs/>
+          <w:sz w:val="32"/>
+          <w:szCs w:val="32"/>
+          <w:lang w:val="en-US"/>
+        </w:rPr>
+      </w:pPr>
+      <w:r>
+        <w:rPr>
+          <w:sz w:val="32"/>
+          <w:szCs w:val="32"/>
+          <w:lang w:val="en-US"/>
+        </w:rPr>
+        <w:t xml:space="preserve">You have attempted to use k-means clustering and PCA. As you are aware k-means clustering is an unsupervised algorithm, when you get two clusters you are not sure that the two clusters are hams or spams. It is good idea to consider various classifications algorithms that we had picked up like SVM and </w:t>
+      </w:r>
+      <w:r>
+        <w:rPr>
+          <w:sz w:val="32"/>
+          <w:szCs w:val="32"/>
+          <w:lang w:val="en-US"/>
+        </w:rPr>
+        <w:t>ensemble</w:t>
+      </w:r>
+      <w:r>
+        <w:rPr>
+          <w:sz w:val="32"/>
+          <w:szCs w:val="32"/>
+          <w:lang w:val="en-US"/>
+        </w:rPr>
+        <w:t xml:space="preserve"> models. Please try them and provide re</w:t>
+      </w:r>
+      <w:r>
+        <w:rPr>
+          <w:b/>
+          <w:bCs/>
+          <w:sz w:val="32"/>
+          <w:szCs w:val="32"/>
+          <w:lang w:val="en-US"/>
+        </w:rPr>
+        <w:t xml:space="preserve">vised code </w:t>
+      </w:r>
+    </w:p>
+    <w:p>
+      <w:pPr>
+        <w:rPr>
+          <w:b/>
+          <w:bCs/>
+          <w:sz w:val="32"/>
+          <w:szCs w:val="32"/>
+          <w:lang w:val="en-US"/>
+        </w:rPr>
+      </w:pPr>
+    </w:p>
+    <w:p>
+      <w:pPr>
+        <w:rPr>
+          <w:b/>
+          <w:bCs/>
+          <w:sz w:val="32"/>
+          <w:szCs w:val="32"/>
+          <w:lang w:val="en-US"/>
+        </w:rPr>
+      </w:pPr>
+      <w:r>
+        <w:rPr>
+          <w:b/>
+          <w:bCs/>
+          <w:sz w:val="32"/>
+          <w:szCs w:val="32"/>
+          <w:lang w:val="en-US"/>
+        </w:rPr>
+        <w:t>Comments dated 23</w:t>
+      </w:r>
+      <w:r>
+        <w:rPr>
+          <w:b/>
+          <w:bCs/>
+          <w:sz w:val="32"/>
+          <w:szCs w:val="32"/>
+          <w:vertAlign w:val="superscript"/>
+          <w:lang w:val="en-US"/>
+        </w:rPr>
+        <w:t>rd</w:t>
+      </w:r>
+      <w:r>
+        <w:rPr>
+          <w:b/>
+          <w:bCs/>
+          <w:sz w:val="32"/>
+          <w:szCs w:val="32"/>
+          <w:lang w:val="en-US"/>
+        </w:rPr>
+        <w:t xml:space="preserve"> May 2020</w:t>
+      </w:r>
+    </w:p>
+    <w:p>
+      <w:pPr>
+        <w:rPr>
+          <w:b/>
+          <w:bCs/>
+          <w:sz w:val="32"/>
+          <w:szCs w:val="32"/>
+          <w:lang w:val="en-US"/>
+        </w:rPr>
+      </w:pPr>
+    </w:p>
+    <w:p>
+      <w:pPr>
+        <w:rPr>
+          <w:b/>
+          <w:bCs/>
+          <w:sz w:val="32"/>
+          <w:szCs w:val="32"/>
+          <w:lang w:val="en-US"/>
+        </w:rPr>
+      </w:pPr>
+      <w:r>
+        <w:rPr>
+          <w:b/>
+          <w:bCs/>
+          <w:sz w:val="32"/>
+          <w:szCs w:val="32"/>
+          <w:lang w:val="en-US"/>
+        </w:rPr>
+        <w:t>Comments for Email Classification Using LSTM</w:t>
+      </w:r>
+    </w:p>
+    <w:p>
+      <w:pPr>
+        <w:rPr>
+          <w:b/>
+          <w:bCs/>
+          <w:sz w:val="32"/>
+          <w:szCs w:val="32"/>
+          <w:lang w:val="en-US"/>
+        </w:rPr>
+      </w:pPr>
+    </w:p>
+    <w:p>
+      <w:pPr>
+        <w:rPr>
+          <w:sz w:val="32"/>
+          <w:szCs w:val="32"/>
+          <w:lang w:val="en-US"/>
+        </w:rPr>
+      </w:pPr>
+      <w:r>
+        <w:rPr>
+          <w:sz w:val="32"/>
+          <w:szCs w:val="32"/>
+          <w:lang w:val="en-US"/>
+        </w:rPr>
+        <w:t xml:space="preserve"> You have used bidirectional </w:t>
+      </w:r>
+      <w:proofErr w:type="spellStart"/>
+      <w:r>
+        <w:rPr>
+          <w:sz w:val="32"/>
+          <w:szCs w:val="32"/>
+          <w:lang w:val="en-US"/>
+        </w:rPr>
+        <w:t>lstm</w:t>
+      </w:r>
+      <w:proofErr w:type="spellEnd"/>
+      <w:r>
+        <w:rPr>
+          <w:sz w:val="32"/>
+          <w:szCs w:val="32"/>
+          <w:lang w:val="en-US"/>
+        </w:rPr>
+        <w:t xml:space="preserve"> to solve ham vs spam this is a good idea as it gives you good results . It is not clear why you have to do </w:t>
+      </w:r>
+      <w:proofErr w:type="spellStart"/>
+      <w:r>
+        <w:rPr>
+          <w:sz w:val="32"/>
+          <w:szCs w:val="32"/>
+          <w:lang w:val="en-US"/>
+        </w:rPr>
+        <w:t>tfidf</w:t>
+      </w:r>
+      <w:proofErr w:type="spellEnd"/>
+      <w:r>
+        <w:rPr>
+          <w:sz w:val="32"/>
+          <w:szCs w:val="32"/>
+          <w:lang w:val="en-US"/>
+        </w:rPr>
+        <w:t xml:space="preserve"> vectorizer before passing the inputs to the embedding layer. Neural networks do not need lot of feature engineering and the embedding layer will convert the words to meaningful vectors. Try eliminating </w:t>
+      </w:r>
+      <w:proofErr w:type="spellStart"/>
+      <w:r>
+        <w:rPr>
+          <w:sz w:val="32"/>
+          <w:szCs w:val="32"/>
+          <w:lang w:val="en-US"/>
+        </w:rPr>
+        <w:t>tfidf</w:t>
+      </w:r>
+      <w:proofErr w:type="spellEnd"/>
+      <w:r>
+        <w:rPr>
+          <w:sz w:val="32"/>
+          <w:szCs w:val="32"/>
+          <w:lang w:val="en-US"/>
+        </w:rPr>
+        <w:t xml:space="preserve"> vectorizer and see if you are getting any drop-in performance</w:t>
+      </w:r>
+    </w:p>
+    <w:p>
+      <w:pPr>
+        <w:rPr>
+          <w:sz w:val="32"/>
+          <w:szCs w:val="32"/>
+          <w:lang w:val="en-US"/>
+        </w:rPr>
+      </w:pPr>
+    </w:p>
+    <w:p>
+      <w:pPr>
+        <w:rPr>
+          <w:sz w:val="32"/>
+          <w:szCs w:val="32"/>
+          <w:lang w:val="en-US"/>
+        </w:rPr>
+      </w:pPr>
+      <w:r>
+        <w:rPr>
+          <w:sz w:val="32"/>
+          <w:szCs w:val="32"/>
+          <w:lang w:val="en-US"/>
+        </w:rPr>
+        <w:t>It would be a good idea to try out pre trained models like BERT or flair on this data set. This will reduce the overall cost of training as we don’t need to start all the way from scratch</w:t>
+      </w:r>
+    </w:p>
+    <w:p>
+      <w:pPr>
+        <w:rPr>
+          <w:sz w:val="32"/>
+          <w:szCs w:val="32"/>
+          <w:lang w:val="en-US"/>
+        </w:rPr>
+      </w:pPr>
+    </w:p>
+    <w:p>
+      <w:pPr>
+        <w:rPr>
+          <w:b/>
+          <w:bCs/>
+          <w:sz w:val="32"/>
+          <w:szCs w:val="32"/>
+          <w:lang w:val="en-US"/>
+        </w:rPr>
+      </w:pPr>
+      <w:r>
+        <w:rPr>
+          <w:sz w:val="32"/>
+          <w:szCs w:val="32"/>
+          <w:lang w:val="en-US"/>
+        </w:rPr>
+        <w:t xml:space="preserve">Once you test this you want to consider using </w:t>
+      </w:r>
+      <w:proofErr w:type="spellStart"/>
+      <w:r>
+        <w:rPr>
+          <w:sz w:val="32"/>
+          <w:szCs w:val="32"/>
+          <w:lang w:val="en-US"/>
+        </w:rPr>
+        <w:t>tensorflow</w:t>
+      </w:r>
+      <w:proofErr w:type="spellEnd"/>
+      <w:r>
+        <w:rPr>
+          <w:sz w:val="32"/>
+          <w:szCs w:val="32"/>
+          <w:lang w:val="en-US"/>
+        </w:rPr>
+        <w:t xml:space="preserve"> serving, </w:t>
+      </w:r>
+      <w:proofErr w:type="spellStart"/>
+      <w:r>
+        <w:rPr>
+          <w:sz w:val="32"/>
+          <w:szCs w:val="32"/>
+          <w:lang w:val="en-US"/>
+        </w:rPr>
+        <w:t>kubeflow</w:t>
+      </w:r>
+      <w:proofErr w:type="spellEnd"/>
+      <w:r>
+        <w:rPr>
+          <w:sz w:val="32"/>
+          <w:szCs w:val="32"/>
+          <w:lang w:val="en-US"/>
+        </w:rPr>
+        <w:t xml:space="preserve"> or AWS </w:t>
+      </w:r>
+      <w:proofErr w:type="spellStart"/>
+      <w:r>
+        <w:rPr>
+          <w:sz w:val="32"/>
+          <w:szCs w:val="32"/>
+          <w:lang w:val="en-US"/>
+        </w:rPr>
+        <w:t>sagemaker</w:t>
+      </w:r>
+      <w:proofErr w:type="spellEnd"/>
+      <w:r>
+        <w:rPr>
+          <w:sz w:val="32"/>
+          <w:szCs w:val="32"/>
+          <w:lang w:val="en-US"/>
+        </w:rPr>
+        <w:t xml:space="preserve"> for deployment and expose the prediction A</w:t>
+      </w:r>
+      <w:r>
+        <w:rPr>
+          <w:b/>
+          <w:bCs/>
+          <w:sz w:val="32"/>
+          <w:szCs w:val="32"/>
+          <w:lang w:val="en-US"/>
+        </w:rPr>
+        <w:t>PI</w:t>
+      </w:r>
+    </w:p>
+    <w:p>
+      <w:pPr>
+        <w:rPr>
+          <w:b/>
+          <w:bCs/>
+          <w:sz w:val="32"/>
+          <w:szCs w:val="32"/>
+          <w:lang w:val="en-US"/>
+        </w:rPr>
+      </w:pPr>
+    </w:p>
+    <w:p>
+      <w:pPr>
+        <w:rPr>
+          <w:b/>
+          <w:bCs/>
+          <w:sz w:val="32"/>
+          <w:szCs w:val="32"/>
+          <w:lang w:val="en-US"/>
+        </w:rPr>
+      </w:pPr>
+      <w:r>
+        <w:rPr>
+          <w:b/>
+          <w:bCs/>
+          <w:sz w:val="32"/>
+          <w:szCs w:val="32"/>
+          <w:lang w:val="en-US"/>
+        </w:rPr>
+        <w:t>Comments for Catsdogs.py</w:t>
+      </w:r>
+    </w:p>
+    <w:p>
+      <w:pPr>
+        <w:rPr>
+          <w:b/>
+          <w:bCs/>
+          <w:sz w:val="32"/>
+          <w:szCs w:val="32"/>
+          <w:lang w:val="en-US"/>
+        </w:rPr>
+      </w:pPr>
+    </w:p>
+    <w:p>
+      <w:pPr>
+        <w:rPr>
+          <w:sz w:val="32"/>
+          <w:szCs w:val="32"/>
+          <w:lang w:val="en-US"/>
+        </w:rPr>
+      </w:pPr>
+      <w:r>
+        <w:rPr>
+          <w:sz w:val="32"/>
+          <w:szCs w:val="32"/>
+          <w:lang w:val="en-US"/>
+        </w:rPr>
+        <w:t xml:space="preserve">I see that </w:t>
+      </w:r>
+      <w:r>
+        <w:rPr>
+          <w:sz w:val="32"/>
+          <w:szCs w:val="32"/>
+          <w:lang w:val="en-US"/>
+        </w:rPr>
+        <w:t xml:space="preserve"> you have used multiple conv2d and </w:t>
+      </w:r>
+      <w:proofErr w:type="spellStart"/>
+      <w:r>
+        <w:rPr>
+          <w:sz w:val="32"/>
+          <w:szCs w:val="32"/>
+          <w:lang w:val="en-US"/>
+        </w:rPr>
+        <w:t>maxpooling</w:t>
+      </w:r>
+      <w:proofErr w:type="spellEnd"/>
+      <w:r>
+        <w:rPr>
+          <w:sz w:val="32"/>
+          <w:szCs w:val="32"/>
+          <w:lang w:val="en-US"/>
+        </w:rPr>
+        <w:t xml:space="preserve"> like we see in our example how much accuracy decrease are you facing if you reduce number of layers. You can use packages like </w:t>
+      </w:r>
+      <w:proofErr w:type="spellStart"/>
+      <w:r>
+        <w:rPr>
+          <w:sz w:val="32"/>
+          <w:szCs w:val="32"/>
+          <w:lang w:val="en-US"/>
+        </w:rPr>
+        <w:t>hyperopt</w:t>
+      </w:r>
+      <w:proofErr w:type="spellEnd"/>
+      <w:r>
+        <w:rPr>
+          <w:sz w:val="32"/>
+          <w:szCs w:val="32"/>
+          <w:lang w:val="en-US"/>
+        </w:rPr>
+        <w:t xml:space="preserve"> for identifying hyper parameter </w:t>
+      </w:r>
+      <w:proofErr w:type="spellStart"/>
+      <w:r>
+        <w:rPr>
+          <w:sz w:val="32"/>
+          <w:szCs w:val="32"/>
+          <w:lang w:val="en-US"/>
+        </w:rPr>
+        <w:t>tunning</w:t>
+      </w:r>
+      <w:proofErr w:type="spellEnd"/>
+      <w:r>
+        <w:rPr>
+          <w:sz w:val="32"/>
+          <w:szCs w:val="32"/>
+          <w:lang w:val="en-US"/>
+        </w:rPr>
+        <w:t xml:space="preserve">. You can additionally use </w:t>
+      </w:r>
+      <w:proofErr w:type="spellStart"/>
+      <w:r>
+        <w:rPr>
+          <w:sz w:val="32"/>
+          <w:szCs w:val="32"/>
+          <w:lang w:val="en-US"/>
+        </w:rPr>
+        <w:t>vgg</w:t>
+      </w:r>
+      <w:proofErr w:type="spellEnd"/>
+      <w:r>
+        <w:rPr>
+          <w:sz w:val="32"/>
+          <w:szCs w:val="32"/>
+          <w:lang w:val="en-US"/>
+        </w:rPr>
+        <w:t xml:space="preserve"> </w:t>
+      </w:r>
+      <w:r>
+        <w:rPr>
+          <w:sz w:val="32"/>
+          <w:szCs w:val="32"/>
+          <w:lang w:val="en-US"/>
+        </w:rPr>
+        <w:lastRenderedPageBreak/>
+        <w:t xml:space="preserve">net when you trying to identify cat or dog faces. Please try making changes using pre trained </w:t>
+      </w:r>
+      <w:proofErr w:type="gramStart"/>
+      <w:r>
+        <w:rPr>
+          <w:sz w:val="32"/>
+          <w:szCs w:val="32"/>
+          <w:lang w:val="en-US"/>
+        </w:rPr>
+        <w:t>models</w:t>
+      </w:r>
+      <w:proofErr w:type="gramEnd"/>
+      <w:r>
+        <w:rPr>
+          <w:sz w:val="32"/>
+          <w:szCs w:val="32"/>
+          <w:lang w:val="en-US"/>
+        </w:rPr>
+        <w:t xml:space="preserve"> example for those also present in our repository.</w:t>
+      </w:r>
+    </w:p>
+    <w:p>
+      <w:pPr>
+        <w:rPr>
+          <w:sz w:val="32"/>
+          <w:szCs w:val="32"/>
+          <w:lang w:val="en-US"/>
+        </w:rPr>
+      </w:pPr>
+    </w:p>
+    <w:p>
+      <w:pPr>
+        <w:rPr>
+          <w:sz w:val="32"/>
+          <w:szCs w:val="32"/>
+          <w:lang w:val="en-US"/>
+        </w:rPr>
+      </w:pPr>
+      <w:r>
+        <w:rPr>
+          <w:sz w:val="32"/>
+          <w:szCs w:val="32"/>
+          <w:lang w:val="en-US"/>
+        </w:rPr>
+        <w:t xml:space="preserve">After you test all of this you can setup a pipeline using </w:t>
+      </w:r>
+      <w:proofErr w:type="spellStart"/>
+      <w:r>
+        <w:rPr>
+          <w:sz w:val="32"/>
+          <w:szCs w:val="32"/>
+          <w:lang w:val="en-US"/>
+        </w:rPr>
+        <w:t>tensorflow</w:t>
+      </w:r>
+      <w:proofErr w:type="spellEnd"/>
+      <w:r>
+        <w:rPr>
+          <w:sz w:val="32"/>
+          <w:szCs w:val="32"/>
+          <w:lang w:val="en-US"/>
+        </w:rPr>
+        <w:t xml:space="preserve"> serving or AWS </w:t>
+      </w:r>
+      <w:proofErr w:type="spellStart"/>
+      <w:r>
+        <w:rPr>
+          <w:sz w:val="32"/>
+          <w:szCs w:val="32"/>
+          <w:lang w:val="en-US"/>
+        </w:rPr>
+        <w:t>sagemaker</w:t>
+      </w:r>
+      <w:proofErr w:type="spellEnd"/>
+      <w:r>
+        <w:rPr>
+          <w:sz w:val="32"/>
+          <w:szCs w:val="32"/>
+          <w:lang w:val="en-US"/>
+        </w:rPr>
+        <w:t xml:space="preserve"> or </w:t>
+      </w:r>
+      <w:proofErr w:type="spellStart"/>
+      <w:r>
+        <w:rPr>
+          <w:sz w:val="32"/>
+          <w:szCs w:val="32"/>
+          <w:lang w:val="en-US"/>
+        </w:rPr>
+        <w:t>kubeflow</w:t>
+      </w:r>
+      <w:proofErr w:type="spellEnd"/>
+      <w:r>
+        <w:rPr>
+          <w:sz w:val="32"/>
+          <w:szCs w:val="32"/>
+          <w:lang w:val="en-US"/>
+        </w:rPr>
+        <w:t>.</w:t>
+      </w:r>
+    </w:p>
+    <w:p>
+      <w:pPr>
+        <w:rPr>
+          <w:b/>
+          <w:bCs/>
+          <w:sz w:val="32"/>
+          <w:szCs w:val="32"/>
+          <w:lang w:val="en-US"/>
+        </w:rPr>
+      </w:pPr>
+    </w:p>
+    <w:p>
+      <w:pPr>
+        <w:rPr>
+          <w:b/>
+          <w:bCs/>
+          <w:sz w:val="32"/>
+          <w:szCs w:val="32"/>
+          <w:lang w:val="en-US"/>
+        </w:rPr>
+      </w:pPr>
     </w:p>
     <w:sectPr>
       <w:pgSz w:w="11900" w:h="16840"/>
@@ -72,7 +652,7 @@
 </file>
 
 <file path=word/styles.xml><?xml version="1.0" encoding="utf-8"?>
-<w:styles xmlns:mc="http://schemas.openxmlformats.org/markup-compatibility/2006" xmlns:r="http://schemas.openxmlformats.org/officeDocument/2006/relationships" xmlns:w="http://schemas.openxmlformats.org/wordprocessingml/2006/main" xmlns:w14="http://schemas.microsoft.com/office/word/2010/wordml" xmlns:w15="http://schemas.microsoft.com/office/word/2012/wordml" xmlns:w16cid="http://schemas.microsoft.com/office/word/2016/wordml/cid" xmlns:w16se="http://schemas.microsoft.com/office/word/2015/wordml/symex" mc:Ignorable="w14 w15 w16se w16cid">
+<w:styles xmlns:mc="http://schemas.openxmlformats.org/markup-compatibility/2006" xmlns:r="http://schemas.openxmlformats.org/officeDocument/2006/relationships" xmlns:w="http://schemas.openxmlformats.org/wordprocessingml/2006/main" xmlns:w14="http://schemas.microsoft.com/office/word/2010/wordml" xmlns:w15="http://schemas.microsoft.com/office/word/2012/wordml" xmlns:w16cex="http://schemas.microsoft.com/office/word/2018/wordml/cex" xmlns:w16cid="http://schemas.microsoft.com/office/word/2016/wordml/cid" xmlns:w16="http://schemas.microsoft.com/office/word/2018/wordml" xmlns:w16se="http://schemas.microsoft.com/office/word/2015/wordml/symex" mc:Ignorable="w14 w15 w16se w16cid w16 w16cex">
   <w:docDefaults>
     <w:rPrDefault>
       <w:rPr>
@@ -469,6 +1049,7 @@
   <w:style w:type="character" w:default="1" w:styleId="DefaultParagraphFont">
     <w:name w:val="Default Paragraph Font"/>
     <w:uiPriority w:val="1"/>
+    <w:semiHidden/>
     <w:unhideWhenUsed/>
   </w:style>
   <w:style w:type="table" w:default="1" w:styleId="TableNormal">

</xml_diff>